<commit_message>
Clean up of CFIM theme and site
</commit_message>
<xml_diff>
--- a/static-www/cfim.biz/content/assets/uploads/registration-form.docx
+++ b/static-www/cfim.biz/content/assets/uploads/registration-form.docx
@@ -1,6 +1,6 @@
 
 <file path=word/document.xml><?xml version="1.0" encoding="utf-8"?>
-<w:document xmlns:wpc="http://schemas.microsoft.com/office/word/2010/wordprocessingCanvas" xmlns:mc="http://schemas.openxmlformats.org/markup-compatibility/2006" xmlns:o="urn:schemas-microsoft-com:office:office" xmlns:r="http://schemas.openxmlformats.org/officeDocument/2006/relationships" xmlns:m="http://schemas.openxmlformats.org/officeDocument/2006/math" xmlns:v="urn:schemas-microsoft-com:vml" xmlns:wp14="http://schemas.microsoft.com/office/word/2010/wordprocessingDrawing" xmlns:wp="http://schemas.openxmlformats.org/drawingml/2006/wordprocessingDrawing" xmlns:w10="urn:schemas-microsoft-com:office:word" xmlns:w="http://schemas.openxmlformats.org/wordprocessingml/2006/main" xmlns:w14="http://schemas.microsoft.com/office/word/2010/wordml" xmlns:wpg="http://schemas.microsoft.com/office/word/2010/wordprocessingGroup" xmlns:wpi="http://schemas.microsoft.com/office/word/2010/wordprocessingInk" xmlns:wne="http://schemas.microsoft.com/office/word/2006/wordml" xmlns:wps="http://schemas.microsoft.com/office/word/2010/wordprocessingShape" mc:Ignorable="w14 wp14">
+<w:document xmlns:wpc="http://schemas.microsoft.com/office/word/2010/wordprocessingCanvas" xmlns:mo="http://schemas.microsoft.com/office/mac/office/2008/main" xmlns:mc="http://schemas.openxmlformats.org/markup-compatibility/2006" xmlns:mv="urn:schemas-microsoft-com:mac:vml" xmlns:o="urn:schemas-microsoft-com:office:office" xmlns:r="http://schemas.openxmlformats.org/officeDocument/2006/relationships" xmlns:m="http://schemas.openxmlformats.org/officeDocument/2006/math" xmlns:v="urn:schemas-microsoft-com:vml" xmlns:wp14="http://schemas.microsoft.com/office/word/2010/wordprocessingDrawing" xmlns:wp="http://schemas.openxmlformats.org/drawingml/2006/wordprocessingDrawing" xmlns:w10="urn:schemas-microsoft-com:office:word" xmlns:w="http://schemas.openxmlformats.org/wordprocessingml/2006/main" xmlns:w14="http://schemas.microsoft.com/office/word/2010/wordml" xmlns:wpg="http://schemas.microsoft.com/office/word/2010/wordprocessingGroup" xmlns:wpi="http://schemas.microsoft.com/office/word/2010/wordprocessingInk" xmlns:wne="http://schemas.microsoft.com/office/word/2006/wordml" xmlns:wps="http://schemas.microsoft.com/office/word/2010/wordprocessingShape" mc:Ignorable="w14 wp14">
   <w:body>
     <w:tbl>
       <w:tblPr>
@@ -32,12 +32,14 @@
             </w:tcBorders>
           </w:tcPr>
           <w:p>
+            <w:bookmarkStart w:id="0" w:name="_GoBack"/>
+            <w:bookmarkEnd w:id="0"/>
             <w:r>
               <w:rPr>
                 <w:noProof/>
               </w:rPr>
               <w:drawing>
-                <wp:inline distT="0" distB="0" distL="0" distR="0" wp14:anchorId="0C9991A9" wp14:editId="7A75B06C">
+                <wp:inline distT="0" distB="0" distL="0" distR="0" wp14:anchorId="54AF1788" wp14:editId="5C26A5E8">
                   <wp:extent cx="2552700" cy="1028700"/>
                   <wp:effectExtent l="19050" t="0" r="0" b="0"/>
                   <wp:docPr id="2" name="Picture 2" descr="Final CIM Logo"/>
@@ -54,7 +56,13 @@
                           </pic:cNvPicPr>
                         </pic:nvPicPr>
                         <pic:blipFill>
-                          <a:blip r:embed="rId6"/>
+                          <a:blip r:embed="rId6" cstate="email">
+                            <a:extLst>
+                              <a:ext uri="{28A0092B-C50C-407E-A947-70E740481C1C}">
+                                <a14:useLocalDpi xmlns:a14="http://schemas.microsoft.com/office/drawing/2010/main"/>
+                              </a:ext>
+                            </a:extLst>
+                          </a:blip>
                           <a:srcRect/>
                           <a:stretch>
                             <a:fillRect/>
@@ -156,8 +164,6 @@
                 <w:szCs w:val="16"/>
               </w:rPr>
             </w:pPr>
-            <w:bookmarkStart w:id="0" w:name="_GoBack"/>
-            <w:bookmarkEnd w:id="0"/>
             <w:r>
               <w:rPr>
                 <w:sz w:val="16"/>
@@ -1323,33 +1329,33 @@
           <w:sz w:val="18"/>
           <w:szCs w:val="18"/>
         </w:rPr>
-        <w:t>FRIEND/</w:t>
-      </w:r>
-      <w:proofErr w:type="gramStart"/>
+        <w:t>FRIEND/FAMILY  ___________________ NEWSPAPER</w:t>
+      </w:r>
       <w:r>
         <w:rPr>
           <w:b/>
           <w:sz w:val="18"/>
           <w:szCs w:val="18"/>
         </w:rPr>
-        <w:t>FAMILY  _</w:t>
-      </w:r>
-      <w:proofErr w:type="gramEnd"/>
+        <w:t>/</w:t>
+      </w:r>
+      <w:proofErr w:type="gramStart"/>
       <w:r>
         <w:rPr>
           <w:b/>
           <w:sz w:val="18"/>
           <w:szCs w:val="18"/>
         </w:rPr>
-        <w:t>__________________ NEWSPAPER</w:t>
-      </w:r>
+        <w:t>MAGAZINE(</w:t>
+      </w:r>
+      <w:proofErr w:type="gramEnd"/>
       <w:r>
         <w:rPr>
           <w:b/>
           <w:sz w:val="18"/>
           <w:szCs w:val="18"/>
         </w:rPr>
-        <w:t>/MAGAZINE(WHICHONE?)______________</w:t>
+        <w:t>WHICHONE?)______________</w:t>
       </w:r>
       <w:r>
         <w:rPr>
@@ -1367,7 +1373,6 @@
           <w:b/>
         </w:rPr>
       </w:pPr>
-      <w:proofErr w:type="gramStart"/>
       <w:r>
         <w:rPr>
           <w:b/>
@@ -1384,7 +1389,6 @@
         </w:rPr>
         <w:t>(WHICH ONE?)</w:t>
       </w:r>
-      <w:proofErr w:type="gramEnd"/>
       <w:r>
         <w:rPr>
           <w:b/>
@@ -1485,7 +1489,7 @@
       </w:pPr>
     </w:pPrDefault>
   </w:docDefaults>
-  <w:latentStyles w:defLockedState="0" w:defUIPriority="99" w:defSemiHidden="1" w:defUnhideWhenUsed="1" w:defQFormat="0" w:count="267">
+  <w:latentStyles w:defLockedState="0" w:defUIPriority="99" w:defSemiHidden="1" w:defUnhideWhenUsed="1" w:defQFormat="0" w:count="276">
     <w:lsdException w:name="Normal" w:semiHidden="0" w:uiPriority="0" w:unhideWhenUsed="0" w:qFormat="1"/>
     <w:lsdException w:name="heading 1" w:semiHidden="0" w:uiPriority="9" w:unhideWhenUsed="0" w:qFormat="1"/>
     <w:lsdException w:name="heading 2" w:uiPriority="9" w:qFormat="1"/>
@@ -1724,7 +1728,7 @@
 </file>
 
 <file path=word/stylesWithEffects.xml><?xml version="1.0" encoding="utf-8"?>
-<w:styles xmlns:wpc="http://schemas.microsoft.com/office/word/2010/wordprocessingCanvas" xmlns:mc="http://schemas.openxmlformats.org/markup-compatibility/2006" xmlns:o="urn:schemas-microsoft-com:office:office" xmlns:r="http://schemas.openxmlformats.org/officeDocument/2006/relationships" xmlns:m="http://schemas.openxmlformats.org/officeDocument/2006/math" xmlns:v="urn:schemas-microsoft-com:vml" xmlns:wp14="http://schemas.microsoft.com/office/word/2010/wordprocessingDrawing" xmlns:wp="http://schemas.openxmlformats.org/drawingml/2006/wordprocessingDrawing" xmlns:w10="urn:schemas-microsoft-com:office:word" xmlns:w="http://schemas.openxmlformats.org/wordprocessingml/2006/main" xmlns:w14="http://schemas.microsoft.com/office/word/2010/wordml" xmlns:wpg="http://schemas.microsoft.com/office/word/2010/wordprocessingGroup" xmlns:wpi="http://schemas.microsoft.com/office/word/2010/wordprocessingInk" xmlns:wne="http://schemas.microsoft.com/office/word/2006/wordml" xmlns:wps="http://schemas.microsoft.com/office/word/2010/wordprocessingShape" mc:Ignorable="w14 wp14">
+<w:styles xmlns:wpc="http://schemas.microsoft.com/office/word/2010/wordprocessingCanvas" xmlns:mo="http://schemas.microsoft.com/office/mac/office/2008/main" xmlns:mc="http://schemas.openxmlformats.org/markup-compatibility/2006" xmlns:mv="urn:schemas-microsoft-com:mac:vml" xmlns:o="urn:schemas-microsoft-com:office:office" xmlns:r="http://schemas.openxmlformats.org/officeDocument/2006/relationships" xmlns:m="http://schemas.openxmlformats.org/officeDocument/2006/math" xmlns:v="urn:schemas-microsoft-com:vml" xmlns:wp14="http://schemas.microsoft.com/office/word/2010/wordprocessingDrawing" xmlns:wp="http://schemas.openxmlformats.org/drawingml/2006/wordprocessingDrawing" xmlns:w10="urn:schemas-microsoft-com:office:word" xmlns:w="http://schemas.openxmlformats.org/wordprocessingml/2006/main" xmlns:w14="http://schemas.microsoft.com/office/word/2010/wordml" xmlns:wpg="http://schemas.microsoft.com/office/word/2010/wordprocessingGroup" xmlns:wpi="http://schemas.microsoft.com/office/word/2010/wordprocessingInk" xmlns:wne="http://schemas.microsoft.com/office/word/2006/wordml" xmlns:wps="http://schemas.microsoft.com/office/word/2010/wordprocessingShape" mc:Ignorable="w14 wp14">
   <w:docDefaults>
     <w:rPrDefault>
       <w:rPr>
@@ -1740,7 +1744,7 @@
       </w:pPr>
     </w:pPrDefault>
   </w:docDefaults>
-  <w:latentStyles w:defLockedState="0" w:defUIPriority="99" w:defSemiHidden="1" w:defUnhideWhenUsed="1" w:defQFormat="0" w:count="267">
+  <w:latentStyles w:defLockedState="0" w:defUIPriority="99" w:defSemiHidden="1" w:defUnhideWhenUsed="1" w:defQFormat="0" w:count="276">
     <w:lsdException w:name="Normal" w:semiHidden="0" w:uiPriority="0" w:unhideWhenUsed="0" w:qFormat="1"/>
     <w:lsdException w:name="heading 1" w:semiHidden="0" w:uiPriority="9" w:unhideWhenUsed="0" w:qFormat="1"/>
     <w:lsdException w:name="heading 2" w:uiPriority="9" w:qFormat="1"/>
@@ -2268,7 +2272,7 @@
 </file>
 
 <file path=customXml/itemProps1.xml><?xml version="1.0" encoding="utf-8"?>
-<ds:datastoreItem xmlns:ds="http://schemas.openxmlformats.org/officeDocument/2006/customXml" ds:itemID="{2CF12D82-A3EB-4665-968D-0DF287653C1E}">
+<ds:datastoreItem xmlns:ds="http://schemas.openxmlformats.org/officeDocument/2006/customXml" ds:itemID="{2ADA1F4A-B691-C640-8578-4671AEF8A4D5}">
   <ds:schemaRefs>
     <ds:schemaRef ds:uri="http://schemas.openxmlformats.org/officeDocument/2006/bibliography"/>
   </ds:schemaRefs>

</xml_diff>